<commit_message>
Added Git as a skill.
</commit_message>
<xml_diff>
--- a/src/docs/Chad_Chapman_Resume.docx
+++ b/src/docs/Chad_Chapman_Resume.docx
@@ -660,6 +660,12 @@
                 <w:rFonts w:ascii="Arial" w:hAnsi="Arial" w:cs="Arial"/>
               </w:rPr>
               <w:t>; webpack</w:t>
+            </w:r>
+            <w:r>
+              <w:rPr>
+                <w:rFonts w:ascii="Arial" w:hAnsi="Arial" w:cs="Arial"/>
+              </w:rPr>
+              <w:t>, Git</w:t>
             </w:r>
           </w:p>
           <w:p>

</xml_diff>

<commit_message>
Replaced old resume with current version
</commit_message>
<xml_diff>
--- a/src/docs/Chad_Chapman_Resume.docx
+++ b/src/docs/Chad_Chapman_Resume.docx
@@ -29,7 +29,6 @@
               <w:p>
                 <w:pPr>
                   <w:spacing w:before="120" w:after="0" w:line="240" w:lineRule="auto"/>
-                  <w:ind w:left="-115"/>
                   <w:rPr>
                     <w:rFonts w:ascii="Arial" w:eastAsia="Arial" w:hAnsi="Arial" w:cs="Arial"/>
                     <w:b/>
@@ -75,7 +74,6 @@
               <w:p>
                 <w:pPr>
                   <w:spacing w:before="120" w:after="0" w:line="240" w:lineRule="auto"/>
-                  <w:ind w:left="-115"/>
                   <w:rPr>
                     <w:rFonts w:ascii="Arial" w:eastAsia="Arial" w:hAnsi="Arial" w:cs="Arial"/>
                     <w:b/>
@@ -91,7 +89,7 @@
                     <w:id w:val="-1317563765"/>
                   </w:sdtPr>
                   <w:sdtContent>
-                    <w:hyperlink r:id="rId6" w:history="1">
+                    <w:hyperlink r:id="rId8" w:history="1">
                       <w:r>
                         <w:rPr>
                           <w:rFonts w:ascii="Arial" w:eastAsia="Arial" w:hAnsi="Arial" w:cs="Arial"/>
@@ -118,7 +116,6 @@
               <w:p>
                 <w:pPr>
                   <w:spacing w:before="120" w:after="0" w:line="240" w:lineRule="auto"/>
-                  <w:ind w:left="-115"/>
                   <w:rPr>
                     <w:rFonts w:ascii="Arial" w:eastAsia="Arial" w:hAnsi="Arial" w:cs="Arial"/>
                     <w:b/>
@@ -181,6 +178,9 @@
         </w:tc>
       </w:tr>
       <w:tr>
+        <w:trPr>
+          <w:trHeight w:val="402"/>
+        </w:trPr>
         <w:tc>
           <w:tcPr>
             <w:tcW w:w="6840" w:type="dxa"/>
@@ -196,7 +196,7 @@
             <w:sdtContent>
               <w:p>
                 <w:pPr>
-                  <w:spacing w:before="60" w:after="0" w:line="240" w:lineRule="auto"/>
+                  <w:spacing w:before="60" w:after="0" w:line="360" w:lineRule="auto"/>
                   <w:rPr>
                     <w:rFonts w:ascii="Arial" w:eastAsia="Arial" w:hAnsi="Arial" w:cs="Arial"/>
                     <w:b/>
@@ -217,7 +217,7 @@
                         <w:sz w:val="28"/>
                         <w:szCs w:val="28"/>
                       </w:rPr>
-                      <w:t>Computer Scientist</w:t>
+                      <w:t>Systems Engineer</w:t>
                     </w:r>
                   </w:sdtContent>
                 </w:sdt>
@@ -252,7 +252,17 @@
           <w:p>
             <w:pPr>
               <w:spacing w:before="60" w:after="0" w:line="240" w:lineRule="auto"/>
+              <w:ind w:left="-115"/>
+              <w:rPr>
+                <w:rFonts w:ascii="Arial" w:eastAsia="Arial" w:hAnsi="Arial" w:cs="Arial"/>
+              </w:rPr>
             </w:pPr>
+            <w:r>
+              <w:rPr>
+                <w:rFonts w:ascii="Arial" w:eastAsia="Arial" w:hAnsi="Arial" w:cs="Arial"/>
+              </w:rPr>
+              <w:t xml:space="preserve">  GitHub: https://github.com/chapmancbVCU</w:t>
+            </w:r>
           </w:p>
         </w:tc>
         <w:tc>
@@ -288,7 +298,28 @@
               <w:rPr>
                 <w:rFonts w:ascii="Arial" w:eastAsia="Arial" w:hAnsi="Arial" w:cs="Arial"/>
               </w:rPr>
-              <w:t xml:space="preserve">  GitHub: https://github.com/chapmancbVCU</w:t>
+              <w:t xml:space="preserve">  LinkedIn: https://www.linkedin.com/in/chadchapman2010/</w:t>
+            </w:r>
+          </w:p>
+          <w:p>
+            <w:pPr>
+              <w:spacing w:before="60" w:after="0" w:line="240" w:lineRule="auto"/>
+              <w:ind w:left="-115"/>
+              <w:rPr>
+                <w:rFonts w:ascii="Arial" w:eastAsia="Arial" w:hAnsi="Arial" w:cs="Arial"/>
+              </w:rPr>
+            </w:pPr>
+            <w:r>
+              <w:rPr>
+                <w:rFonts w:ascii="Arial" w:eastAsia="Arial" w:hAnsi="Arial" w:cs="Arial"/>
+              </w:rPr>
+              <w:t xml:space="preserve">  Portfolio: </w:t>
+            </w:r>
+            <w:r>
+              <w:rPr>
+                <w:rFonts w:ascii="Arial" w:eastAsia="Arial" w:hAnsi="Arial" w:cs="Arial"/>
+              </w:rPr>
+              <w:t>https://chapmancbvcu.github.io/portfolio/dist/index.html</w:t>
             </w:r>
           </w:p>
         </w:tc>
@@ -308,76 +339,20 @@
           </w:p>
         </w:tc>
       </w:tr>
-      <w:tr>
-        <w:tc>
-          <w:tcPr>
-            <w:tcW w:w="6840" w:type="dxa"/>
-          </w:tcPr>
-          <w:p>
-            <w:pPr>
-              <w:spacing w:before="60" w:after="0" w:line="240" w:lineRule="auto"/>
-              <w:ind w:left="-115"/>
-              <w:rPr>
-                <w:rFonts w:ascii="Arial" w:eastAsia="Arial" w:hAnsi="Arial" w:cs="Arial"/>
-              </w:rPr>
-            </w:pPr>
-            <w:r>
-              <w:rPr>
-                <w:rFonts w:ascii="Arial" w:eastAsia="Arial" w:hAnsi="Arial" w:cs="Arial"/>
-              </w:rPr>
-              <w:t xml:space="preserve">  LinkedIn: https://www.linkedin.com/in/chadchapman2010/</w:t>
-            </w:r>
-          </w:p>
-          <w:p>
-            <w:pPr>
-              <w:spacing w:before="60" w:after="0" w:line="240" w:lineRule="auto"/>
-              <w:ind w:left="-115"/>
-              <w:rPr>
-                <w:rFonts w:ascii="Arial" w:eastAsia="Arial" w:hAnsi="Arial" w:cs="Arial"/>
-              </w:rPr>
-            </w:pPr>
-            <w:r>
-              <w:rPr>
-                <w:rFonts w:ascii="Arial" w:eastAsia="Arial" w:hAnsi="Arial" w:cs="Arial"/>
-              </w:rPr>
-              <w:t xml:space="preserve">  Portfolio: </w:t>
-            </w:r>
-            <w:r>
-              <w:rPr>
-                <w:rFonts w:ascii="Arial" w:eastAsia="Arial" w:hAnsi="Arial" w:cs="Arial"/>
-              </w:rPr>
-              <w:t>https://chapmancbvcu.github.io/portfolio/dist/index.html</w:t>
-            </w:r>
-          </w:p>
-        </w:tc>
-        <w:tc>
-          <w:tcPr>
-            <w:tcW w:w="3330" w:type="dxa"/>
-          </w:tcPr>
-          <w:p>
-            <w:pPr>
-              <w:spacing w:before="60" w:after="0" w:line="240" w:lineRule="auto"/>
-              <w:ind w:right="-115"/>
-              <w:jc w:val="right"/>
-              <w:rPr>
-                <w:rFonts w:ascii="Arial" w:eastAsia="Arial" w:hAnsi="Arial" w:cs="Arial"/>
-              </w:rPr>
-            </w:pPr>
-          </w:p>
-        </w:tc>
-      </w:tr>
     </w:tbl>
     <w:p>
       <w:pPr>
         <w:spacing w:line="240" w:lineRule="auto"/>
         <w:rPr>
           <w:rFonts w:ascii="Arial" w:hAnsi="Arial" w:cs="Arial"/>
+          <w:sz w:val="10"/>
+          <w:szCs w:val="10"/>
         </w:rPr>
       </w:pPr>
     </w:p>
     <w:tbl>
       <w:tblPr>
-        <w:tblW w:w="10247" w:type="dxa"/>
+        <w:tblW w:w="10338" w:type="dxa"/>
         <w:tblInd w:w="-10" w:type="dxa"/>
         <w:tblBorders>
           <w:top w:val="single" w:sz="8" w:space="0" w:color="auto"/>
@@ -392,21 +367,18 @@
         <w:tblLook w:val="0000" w:firstRow="0" w:lastRow="0" w:firstColumn="0" w:lastColumn="0" w:noHBand="0" w:noVBand="0"/>
       </w:tblPr>
       <w:tblGrid>
-        <w:gridCol w:w="117"/>
-        <w:gridCol w:w="9992"/>
-        <w:gridCol w:w="138"/>
+        <w:gridCol w:w="10198"/>
+        <w:gridCol w:w="140"/>
       </w:tblGrid>
       <w:tr>
         <w:trPr>
-          <w:gridBefore w:val="1"/>
           <w:gridAfter w:val="1"/>
-          <w:wBefore w:w="117" w:type="dxa"/>
-          <w:wAfter w:w="138" w:type="dxa"/>
-          <w:trHeight w:val="111"/>
+          <w:wAfter w:w="140" w:type="dxa"/>
+          <w:trHeight w:val="115"/>
         </w:trPr>
         <w:tc>
           <w:tcPr>
-            <w:tcW w:w="9992" w:type="dxa"/>
+            <w:tcW w:w="10198" w:type="dxa"/>
             <w:shd w:val="clear" w:color="auto" w:fill="D9D9D9"/>
           </w:tcPr>
           <w:p>
@@ -423,7 +395,7 @@
                 <w:rFonts w:ascii="Arial" w:hAnsi="Arial" w:cs="Arial"/>
                 <w:b/>
               </w:rPr>
-              <w:t>Summary</w:t>
+              <w:t>Summary of Technical Skills</w:t>
             </w:r>
           </w:p>
         </w:tc>
@@ -440,17 +412,131 @@
           </w:tblBorders>
           <w:shd w:val="clear" w:color="auto" w:fill="auto"/>
         </w:tblPrEx>
-        <w:trPr>
-          <w:trHeight w:val="1834"/>
-        </w:trPr>
         <w:tc>
           <w:tcPr>
-            <w:tcW w:w="10247" w:type="dxa"/>
-            <w:gridSpan w:val="3"/>
+            <w:tcW w:w="10338" w:type="dxa"/>
+            <w:gridSpan w:val="2"/>
           </w:tcPr>
           <w:p>
             <w:pPr>
+              <w:numPr>
+                <w:ilvl w:val="0"/>
+                <w:numId w:val="1"/>
+              </w:numPr>
+              <w:spacing w:before="120" w:after="0"/>
+              <w:ind w:left="345"/>
+              <w:rPr>
+                <w:rFonts w:ascii="Arial" w:hAnsi="Arial" w:cs="Arial"/>
+              </w:rPr>
+            </w:pPr>
+            <w:r>
+              <w:rPr>
+                <w:rFonts w:ascii="Arial" w:hAnsi="Arial" w:cs="Arial"/>
+                <w:b/>
+              </w:rPr>
+              <w:t>Languages</w:t>
+            </w:r>
+            <w:r>
+              <w:rPr>
+                <w:rFonts w:ascii="Arial" w:hAnsi="Arial" w:cs="Arial"/>
+                <w:b/>
+              </w:rPr>
+              <w:t xml:space="preserve"> and Libraries</w:t>
+            </w:r>
+            <w:r>
+              <w:rPr>
+                <w:rFonts w:ascii="Arial" w:hAnsi="Arial" w:cs="Arial"/>
+                <w:b/>
+              </w:rPr>
+              <w:t>:</w:t>
+            </w:r>
+            <w:r>
+              <w:rPr>
+                <w:rFonts w:ascii="Arial" w:hAnsi="Arial" w:cs="Arial"/>
+              </w:rPr>
+              <w:t xml:space="preserve"> Java; </w:t>
+            </w:r>
+            <w:r>
+              <w:rPr>
+                <w:rFonts w:ascii="Arial" w:hAnsi="Arial" w:cs="Arial"/>
+              </w:rPr>
+              <w:t xml:space="preserve">HTML; </w:t>
+            </w:r>
+            <w:r>
+              <w:rPr>
+                <w:rFonts w:ascii="Arial" w:hAnsi="Arial" w:cs="Arial"/>
+              </w:rPr>
+              <w:t>CSS</w:t>
+            </w:r>
+            <w:r>
+              <w:rPr>
+                <w:rFonts w:ascii="Arial" w:hAnsi="Arial" w:cs="Arial"/>
+              </w:rPr>
+              <w:t xml:space="preserve">; </w:t>
+            </w:r>
+            <w:r>
+              <w:rPr>
+                <w:rFonts w:ascii="Arial" w:hAnsi="Arial" w:cs="Arial"/>
+              </w:rPr>
+              <w:t xml:space="preserve">JavaScript; TypeScript; React; </w:t>
+            </w:r>
+            <w:r>
+              <w:rPr>
+                <w:rFonts w:ascii="Arial" w:hAnsi="Arial" w:cs="Arial"/>
+              </w:rPr>
+              <w:t>PHP</w:t>
+            </w:r>
+            <w:r>
+              <w:rPr>
+                <w:rFonts w:ascii="Arial" w:hAnsi="Arial" w:cs="Arial"/>
+              </w:rPr>
+              <w:t>; C#</w:t>
+            </w:r>
+            <w:r>
+              <w:rPr>
+                <w:rFonts w:ascii="Arial" w:hAnsi="Arial" w:cs="Arial"/>
+              </w:rPr>
+              <w:t>; Assembly: MIPS, 8051</w:t>
+            </w:r>
+            <w:r>
+              <w:rPr>
+                <w:rFonts w:ascii="Arial" w:hAnsi="Arial" w:cs="Arial"/>
+              </w:rPr>
+              <w:t xml:space="preserve"> Microcontroller</w:t>
+            </w:r>
+            <w:r>
+              <w:rPr>
+                <w:rFonts w:ascii="Arial" w:hAnsi="Arial" w:cs="Arial"/>
+              </w:rPr>
+              <w:t>;</w:t>
+            </w:r>
+            <w:r>
+              <w:rPr>
+                <w:rFonts w:ascii="Arial" w:hAnsi="Arial" w:cs="Arial"/>
+              </w:rPr>
+              <w:t xml:space="preserve"> Windows Batch</w:t>
+            </w:r>
+            <w:r>
+              <w:rPr>
+                <w:rFonts w:ascii="Arial" w:hAnsi="Arial" w:cs="Arial"/>
+              </w:rPr>
+              <w:t>; VHDL</w:t>
+            </w:r>
+            <w:r>
+              <w:rPr>
+                <w:rFonts w:ascii="Arial" w:hAnsi="Arial" w:cs="Arial"/>
+              </w:rPr>
+              <w:t>; MySQL/MariaDB</w:t>
+            </w:r>
+          </w:p>
+          <w:p>
+            <w:pPr>
+              <w:numPr>
+                <w:ilvl w:val="0"/>
+                <w:numId w:val="1"/>
+              </w:numPr>
               <w:spacing w:after="0"/>
+              <w:ind w:left="345"/>
               <w:rPr>
                 <w:rFonts w:ascii="Arial" w:hAnsi="Arial" w:cs="Arial"/>
               </w:rPr>
@@ -458,44 +544,239 @@
             <w:r>
               <w:rPr>
                 <w:rFonts w:ascii="Arial" w:hAnsi="Arial" w:cs="Arial"/>
-              </w:rPr>
-              <w:br/>
-            </w:r>
-            <w:r>
-              <w:rPr>
-                <w:rFonts w:ascii="Arial" w:hAnsi="Arial" w:cs="Arial"/>
-              </w:rPr>
-              <w:t xml:space="preserve">Highly skilled computer scientist with expertise in Java, JavaScript, </w:t>
-            </w:r>
-            <w:r>
-              <w:rPr>
-                <w:rFonts w:ascii="Arial" w:hAnsi="Arial" w:cs="Arial"/>
-              </w:rPr>
-              <w:t xml:space="preserve">TypeScript, Node.JS, </w:t>
-            </w:r>
-            <w:r>
-              <w:rPr>
-                <w:rFonts w:ascii="Arial" w:hAnsi="Arial" w:cs="Arial"/>
-              </w:rPr>
-              <w:t xml:space="preserve">Jest, </w:t>
-            </w:r>
-            <w:r>
-              <w:rPr>
-                <w:rFonts w:ascii="Arial" w:hAnsi="Arial" w:cs="Arial"/>
-              </w:rPr>
-              <w:t xml:space="preserve">HTML, CSS, PHP, FFmpeg, Eclipse, Visual Studio, Ansible, Atlassian, Confluence, Jira, BitBucket, MySQL MariaDB, phpMyAdmin, Nginx Web Server, webpack, Git, </w:t>
-            </w:r>
-            <w:r>
-              <w:rPr>
-                <w:rFonts w:ascii="Arial" w:hAnsi="Arial" w:cs="Arial"/>
-              </w:rPr>
-              <w:t xml:space="preserve">GitHub </w:t>
-            </w:r>
-            <w:r>
-              <w:rPr>
-                <w:rFonts w:ascii="Arial" w:hAnsi="Arial" w:cs="Arial"/>
-              </w:rPr>
-              <w:t>and multiple platforms including Windows, Linux/Unix, Ubuntu, RHEL/CentOS, and Mac OS X. Proven ability to design, develop, and deploy complex systems and software solutions.</w:t>
+                <w:b/>
+              </w:rPr>
+              <w:t>Environments</w:t>
+            </w:r>
+            <w:r>
+              <w:rPr>
+                <w:rFonts w:ascii="Arial" w:hAnsi="Arial" w:cs="Arial"/>
+                <w:b/>
+              </w:rPr>
+              <w:t xml:space="preserve"> and Tools</w:t>
+            </w:r>
+            <w:r>
+              <w:rPr>
+                <w:rFonts w:ascii="Arial" w:hAnsi="Arial" w:cs="Arial"/>
+                <w:b/>
+              </w:rPr>
+              <w:t>:</w:t>
+            </w:r>
+            <w:r>
+              <w:rPr>
+                <w:rFonts w:ascii="Arial" w:hAnsi="Arial" w:cs="Arial"/>
+              </w:rPr>
+              <w:t xml:space="preserve"> Eclipse; Visual Studio</w:t>
+            </w:r>
+            <w:r>
+              <w:rPr>
+                <w:rFonts w:ascii="Arial" w:hAnsi="Arial" w:cs="Arial"/>
+              </w:rPr>
+              <w:t xml:space="preserve"> 2022; Visual Studio Code</w:t>
+            </w:r>
+            <w:r>
+              <w:rPr>
+                <w:rFonts w:ascii="Arial" w:hAnsi="Arial" w:cs="Arial"/>
+              </w:rPr>
+              <w:t xml:space="preserve">; </w:t>
+            </w:r>
+            <w:r>
+              <w:rPr>
+                <w:rFonts w:ascii="Arial" w:hAnsi="Arial" w:cs="Arial"/>
+              </w:rPr>
+              <w:t>Ansible</w:t>
+            </w:r>
+            <w:r>
+              <w:rPr>
+                <w:rFonts w:ascii="Arial" w:hAnsi="Arial" w:cs="Arial"/>
+              </w:rPr>
+              <w:t>; Atlassian</w:t>
+            </w:r>
+            <w:r>
+              <w:rPr>
+                <w:rFonts w:ascii="Arial" w:hAnsi="Arial" w:cs="Arial"/>
+              </w:rPr>
+              <w:t>:</w:t>
+            </w:r>
+            <w:r>
+              <w:rPr>
+                <w:rFonts w:ascii="Arial" w:hAnsi="Arial" w:cs="Arial"/>
+              </w:rPr>
+              <w:t xml:space="preserve"> Confluence</w:t>
+            </w:r>
+            <w:r>
+              <w:rPr>
+                <w:rFonts w:ascii="Arial" w:hAnsi="Arial" w:cs="Arial"/>
+              </w:rPr>
+              <w:t>, Jira</w:t>
+            </w:r>
+            <w:r>
+              <w:rPr>
+                <w:rFonts w:ascii="Arial" w:hAnsi="Arial" w:cs="Arial"/>
+              </w:rPr>
+              <w:t>;</w:t>
+            </w:r>
+            <w:r>
+              <w:rPr>
+                <w:rFonts w:ascii="Arial" w:hAnsi="Arial" w:cs="Arial"/>
+              </w:rPr>
+              <w:t xml:space="preserve"> </w:t>
+            </w:r>
+            <w:r>
+              <w:rPr>
+                <w:rFonts w:ascii="Arial" w:hAnsi="Arial" w:cs="Arial"/>
+              </w:rPr>
+              <w:t>phpMyAdmin</w:t>
+            </w:r>
+            <w:r>
+              <w:rPr>
+                <w:rFonts w:ascii="Arial" w:hAnsi="Arial" w:cs="Arial"/>
+              </w:rPr>
+              <w:t>; Nginx</w:t>
+            </w:r>
+            <w:r>
+              <w:rPr>
+                <w:rFonts w:ascii="Arial" w:hAnsi="Arial" w:cs="Arial"/>
+              </w:rPr>
+              <w:t xml:space="preserve"> Web Server</w:t>
+            </w:r>
+            <w:r>
+              <w:rPr>
+                <w:rFonts w:ascii="Arial" w:hAnsi="Arial" w:cs="Arial"/>
+              </w:rPr>
+              <w:t>; webpack</w:t>
+            </w:r>
+            <w:r>
+              <w:rPr>
+                <w:rFonts w:ascii="Arial" w:hAnsi="Arial" w:cs="Arial"/>
+              </w:rPr>
+              <w:t>;</w:t>
+            </w:r>
+            <w:r>
+              <w:rPr>
+                <w:rFonts w:ascii="Arial" w:hAnsi="Arial" w:cs="Arial"/>
+              </w:rPr>
+              <w:t xml:space="preserve"> Git</w:t>
+            </w:r>
+            <w:r>
+              <w:rPr>
+                <w:rFonts w:ascii="Arial" w:hAnsi="Arial" w:cs="Arial"/>
+              </w:rPr>
+              <w:t xml:space="preserve">; </w:t>
+            </w:r>
+            <w:r>
+              <w:rPr>
+                <w:rFonts w:ascii="Arial" w:hAnsi="Arial" w:cs="Arial"/>
+              </w:rPr>
+              <w:t xml:space="preserve">GitHub; </w:t>
+            </w:r>
+            <w:r>
+              <w:rPr>
+                <w:rFonts w:ascii="Arial" w:hAnsi="Arial" w:cs="Arial"/>
+              </w:rPr>
+              <w:t>Node.js</w:t>
+            </w:r>
+            <w:r>
+              <w:rPr>
+                <w:rFonts w:ascii="Arial" w:hAnsi="Arial" w:cs="Arial"/>
+              </w:rPr>
+              <w:t>; npm</w:t>
+            </w:r>
+            <w:r>
+              <w:rPr>
+                <w:rFonts w:ascii="Arial" w:hAnsi="Arial" w:cs="Arial"/>
+              </w:rPr>
+              <w:t>; Jest</w:t>
+            </w:r>
+          </w:p>
+          <w:p>
+            <w:pPr>
+              <w:numPr>
+                <w:ilvl w:val="0"/>
+                <w:numId w:val="1"/>
+              </w:numPr>
+              <w:spacing w:after="0"/>
+              <w:ind w:left="345"/>
+              <w:rPr>
+                <w:rFonts w:ascii="Arial" w:hAnsi="Arial" w:cs="Arial"/>
+              </w:rPr>
+            </w:pPr>
+            <w:r>
+              <w:rPr>
+                <w:rFonts w:ascii="Arial" w:hAnsi="Arial" w:cs="Arial"/>
+                <w:b/>
+              </w:rPr>
+              <w:t>Skills</w:t>
+            </w:r>
+            <w:r>
+              <w:rPr>
+                <w:rFonts w:ascii="Arial" w:hAnsi="Arial" w:cs="Arial"/>
+                <w:b/>
+              </w:rPr>
+              <w:t>:</w:t>
+            </w:r>
+            <w:r>
+              <w:rPr>
+                <w:rFonts w:ascii="Arial" w:hAnsi="Arial" w:cs="Arial"/>
+              </w:rPr>
+              <w:t xml:space="preserve"> </w:t>
+            </w:r>
+            <w:r>
+              <w:rPr>
+                <w:rFonts w:ascii="Arial" w:hAnsi="Arial" w:cs="Arial"/>
+              </w:rPr>
+              <w:t>Object Oriented Programming</w:t>
+            </w:r>
+            <w:r>
+              <w:rPr>
+                <w:rFonts w:ascii="Arial" w:hAnsi="Arial" w:cs="Arial"/>
+              </w:rPr>
+              <w:t xml:space="preserve"> (OOP)</w:t>
+            </w:r>
+            <w:r>
+              <w:rPr>
+                <w:rFonts w:ascii="Arial" w:hAnsi="Arial" w:cs="Arial"/>
+              </w:rPr>
+              <w:t>; Responsive Web Design</w:t>
+            </w:r>
+            <w:r>
+              <w:rPr>
+                <w:rFonts w:ascii="Arial" w:hAnsi="Arial" w:cs="Arial"/>
+              </w:rPr>
+              <w:t>, DevOps</w:t>
+            </w:r>
+            <w:r>
+              <w:rPr>
+                <w:rFonts w:ascii="Arial" w:hAnsi="Arial" w:cs="Arial"/>
+              </w:rPr>
+              <w:t>, Documentation</w:t>
+            </w:r>
+          </w:p>
+          <w:p>
+            <w:pPr>
+              <w:numPr>
+                <w:ilvl w:val="0"/>
+                <w:numId w:val="1"/>
+              </w:numPr>
+              <w:spacing w:after="0"/>
+              <w:ind w:left="345"/>
+              <w:rPr>
+                <w:rFonts w:ascii="Arial" w:hAnsi="Arial" w:cs="Arial"/>
+              </w:rPr>
+            </w:pPr>
+            <w:r>
+              <w:rPr>
+                <w:rFonts w:ascii="Arial" w:hAnsi="Arial" w:cs="Arial"/>
+                <w:b/>
+                <w:bCs/>
+              </w:rPr>
+              <w:t>Platforms:</w:t>
+            </w:r>
+            <w:r>
+              <w:rPr>
+                <w:rFonts w:ascii="Arial" w:hAnsi="Arial" w:cs="Arial"/>
+              </w:rPr>
+              <w:t xml:space="preserve"> Windows: 10, 11; Linux/Unix: Ubuntu, CentOS/RedHat/RHEL, MacOS</w:t>
             </w:r>
           </w:p>
         </w:tc>
@@ -506,15 +787,15 @@
         <w:spacing w:line="240" w:lineRule="auto"/>
         <w:rPr>
           <w:rFonts w:ascii="Arial" w:hAnsi="Arial" w:cs="Arial"/>
-          <w:sz w:val="2"/>
-          <w:szCs w:val="2"/>
+          <w:sz w:val="10"/>
+          <w:szCs w:val="10"/>
         </w:rPr>
       </w:pPr>
     </w:p>
     <w:tbl>
       <w:tblPr>
-        <w:tblW w:w="0" w:type="auto"/>
-        <w:tblInd w:w="108" w:type="dxa"/>
+        <w:tblW w:w="10198" w:type="dxa"/>
+        <w:tblInd w:w="-10" w:type="dxa"/>
         <w:tblBorders>
           <w:top w:val="single" w:sz="8" w:space="0" w:color="auto"/>
           <w:left w:val="single" w:sz="8" w:space="0" w:color="auto"/>
@@ -528,7 +809,7 @@
         <w:tblLook w:val="0000" w:firstRow="0" w:lastRow="0" w:firstColumn="0" w:lastColumn="0" w:noHBand="0" w:noVBand="0"/>
       </w:tblPr>
       <w:tblGrid>
-        <w:gridCol w:w="10080"/>
+        <w:gridCol w:w="10198"/>
       </w:tblGrid>
       <w:tr>
         <w:trPr>
@@ -536,7 +817,7 @@
         </w:trPr>
         <w:tc>
           <w:tcPr>
-            <w:tcW w:w="10080" w:type="dxa"/>
+            <w:tcW w:w="10198" w:type="dxa"/>
             <w:shd w:val="clear" w:color="auto" w:fill="D9D9D9"/>
           </w:tcPr>
           <w:p>
@@ -564,27 +845,26 @@
         <w:spacing w:after="0" w:line="240" w:lineRule="auto"/>
         <w:rPr>
           <w:rFonts w:ascii="Arial" w:hAnsi="Arial" w:cs="Arial"/>
+          <w:sz w:val="10"/>
+          <w:szCs w:val="10"/>
         </w:rPr>
       </w:pPr>
     </w:p>
     <w:tbl>
       <w:tblPr>
-        <w:tblW w:w="10264" w:type="dxa"/>
+        <w:tblW w:w="10167" w:type="dxa"/>
         <w:tblInd w:w="-2" w:type="dxa"/>
         <w:tblLayout w:type="fixed"/>
         <w:tblLook w:val="0000" w:firstRow="0" w:lastRow="0" w:firstColumn="0" w:lastColumn="0" w:noHBand="0" w:noVBand="0"/>
       </w:tblPr>
       <w:tblGrid>
-        <w:gridCol w:w="7255"/>
-        <w:gridCol w:w="3009"/>
+        <w:gridCol w:w="7310"/>
+        <w:gridCol w:w="2857"/>
       </w:tblGrid>
       <w:tr>
-        <w:trPr>
-          <w:trHeight w:val="258"/>
-        </w:trPr>
         <w:tc>
           <w:tcPr>
-            <w:tcW w:w="7255" w:type="dxa"/>
+            <w:tcW w:w="7310" w:type="dxa"/>
           </w:tcPr>
           <w:p>
             <w:pPr>
@@ -598,21 +878,15 @@
               <w:rPr>
                 <w:rFonts w:ascii="Arial" w:hAnsi="Arial" w:cs="Arial"/>
                 <w:b/>
-              </w:rPr>
-              <w:t>Science Systems and Applications, Inc.</w:t>
-            </w:r>
-            <w:r>
-              <w:rPr>
-                <w:rFonts w:ascii="Arial" w:hAnsi="Arial" w:cs="Arial"/>
-                <w:b/>
-              </w:rPr>
-              <w:t xml:space="preserve"> </w:t>
+                <w:bCs/>
+              </w:rPr>
+              <w:t>Analytical Mechanics Associates</w:t>
             </w:r>
           </w:p>
         </w:tc>
         <w:tc>
           <w:tcPr>
-            <w:tcW w:w="3008" w:type="dxa"/>
+            <w:tcW w:w="2857" w:type="dxa"/>
           </w:tcPr>
           <w:p>
             <w:pPr>
@@ -634,15 +908,15 @@
       </w:tr>
       <w:tr>
         <w:trPr>
-          <w:trHeight w:val="258"/>
+          <w:trHeight w:val="252"/>
         </w:trPr>
         <w:tc>
           <w:tcPr>
-            <w:tcW w:w="7255" w:type="dxa"/>
+            <w:tcW w:w="7310" w:type="dxa"/>
           </w:tcPr>
           <w:p>
             <w:pPr>
-              <w:spacing w:after="0" w:line="240" w:lineRule="auto"/>
+              <w:spacing w:after="0" w:line="360" w:lineRule="auto"/>
               <w:rPr>
                 <w:rFonts w:ascii="Arial" w:hAnsi="Arial" w:cs="Arial"/>
               </w:rPr>
@@ -651,13 +925,13 @@
               <w:rPr>
                 <w:rFonts w:ascii="Arial" w:hAnsi="Arial" w:cs="Arial"/>
               </w:rPr>
-              <w:t>Computer Scientist</w:t>
+              <w:t>Software Developer</w:t>
             </w:r>
           </w:p>
         </w:tc>
         <w:tc>
           <w:tcPr>
-            <w:tcW w:w="3008" w:type="dxa"/>
+            <w:tcW w:w="2857" w:type="dxa"/>
           </w:tcPr>
           <w:p>
             <w:pPr>
@@ -672,39 +946,123 @@
               <w:rPr>
                 <w:rFonts w:ascii="Arial" w:hAnsi="Arial" w:cs="Arial"/>
               </w:rPr>
-              <w:t>08/</w:t>
-            </w:r>
-            <w:r>
-              <w:rPr>
-                <w:rFonts w:ascii="Arial" w:hAnsi="Arial" w:cs="Arial"/>
-              </w:rPr>
-              <w:t>20</w:t>
-            </w:r>
-            <w:r>
-              <w:rPr>
-                <w:rFonts w:ascii="Arial" w:hAnsi="Arial" w:cs="Arial"/>
-              </w:rPr>
-              <w:t>12–Present</w:t>
+              <w:t>06/2023 – Present</w:t>
+            </w:r>
+          </w:p>
+        </w:tc>
+      </w:tr>
+      <w:tr>
+        <w:tc>
+          <w:tcPr>
+            <w:tcW w:w="7310" w:type="dxa"/>
+          </w:tcPr>
+          <w:p>
+            <w:pPr>
+              <w:spacing w:after="0" w:line="240" w:lineRule="auto"/>
+              <w:rPr>
+                <w:rFonts w:ascii="Arial" w:hAnsi="Arial" w:cs="Arial"/>
+                <w:b/>
+                <w:bCs/>
+              </w:rPr>
+            </w:pPr>
+            <w:r>
+              <w:rPr>
+                <w:rFonts w:ascii="Arial" w:hAnsi="Arial" w:cs="Arial"/>
+                <w:b/>
+              </w:rPr>
+              <w:t>Science Systems and Applications, Inc.</w:t>
+            </w:r>
+          </w:p>
+        </w:tc>
+        <w:tc>
+          <w:tcPr>
+            <w:tcW w:w="2857" w:type="dxa"/>
+          </w:tcPr>
+          <w:p>
+            <w:pPr>
+              <w:spacing w:after="0" w:line="240" w:lineRule="auto"/>
+              <w:ind w:right="29"/>
+              <w:jc w:val="right"/>
+              <w:rPr>
+                <w:rFonts w:ascii="Arial" w:hAnsi="Arial" w:cs="Arial"/>
+              </w:rPr>
+            </w:pPr>
+            <w:r>
+              <w:rPr>
+                <w:rFonts w:ascii="Arial" w:hAnsi="Arial" w:cs="Arial"/>
+              </w:rPr>
+              <w:t>Hampton, VA</w:t>
             </w:r>
           </w:p>
         </w:tc>
       </w:tr>
       <w:tr>
         <w:trPr>
-          <w:trHeight w:val="4482"/>
+          <w:trHeight w:val="252"/>
         </w:trPr>
         <w:tc>
           <w:tcPr>
-            <w:tcW w:w="10264" w:type="dxa"/>
+            <w:tcW w:w="7310" w:type="dxa"/>
+          </w:tcPr>
+          <w:p>
+            <w:pPr>
+              <w:spacing w:after="0" w:line="360" w:lineRule="auto"/>
+              <w:rPr>
+                <w:rFonts w:ascii="Arial" w:hAnsi="Arial" w:cs="Arial"/>
+              </w:rPr>
+            </w:pPr>
+            <w:r>
+              <w:rPr>
+                <w:rFonts w:ascii="Arial" w:hAnsi="Arial" w:cs="Arial"/>
+              </w:rPr>
+              <w:t>Computer Scientist</w:t>
+            </w:r>
+          </w:p>
+        </w:tc>
+        <w:tc>
+          <w:tcPr>
+            <w:tcW w:w="2857" w:type="dxa"/>
+          </w:tcPr>
+          <w:p>
+            <w:pPr>
+              <w:spacing w:after="0" w:line="240" w:lineRule="auto"/>
+              <w:ind w:right="29"/>
+              <w:jc w:val="right"/>
+              <w:rPr>
+                <w:rFonts w:ascii="Arial" w:hAnsi="Arial" w:cs="Arial"/>
+              </w:rPr>
+            </w:pPr>
+            <w:r>
+              <w:rPr>
+                <w:rFonts w:ascii="Arial" w:hAnsi="Arial" w:cs="Arial"/>
+              </w:rPr>
+              <w:t>08/2012 – 05/</w:t>
+            </w:r>
+            <w:r>
+              <w:rPr>
+                <w:rFonts w:ascii="Arial" w:hAnsi="Arial" w:cs="Arial"/>
+              </w:rPr>
+              <w:t>2023</w:t>
+            </w:r>
+          </w:p>
+        </w:tc>
+      </w:tr>
+      <w:tr>
+        <w:trPr>
+          <w:trHeight w:val="3924"/>
+        </w:trPr>
+        <w:tc>
+          <w:tcPr>
+            <w:tcW w:w="10167" w:type="dxa"/>
             <w:gridSpan w:val="2"/>
           </w:tcPr>
           <w:p>
             <w:pPr>
-              <w:pStyle w:val="ListParagraph"/>
               <w:numPr>
                 <w:ilvl w:val="0"/>
-                <w:numId w:val="11"/>
+                <w:numId w:val="1"/>
               </w:numPr>
+              <w:spacing w:after="0"/>
               <w:ind w:left="345"/>
               <w:rPr>
                 <w:rFonts w:ascii="Arial" w:hAnsi="Arial" w:cs="Arial"/>
@@ -712,18 +1070,60 @@
             </w:pPr>
             <w:r>
               <w:rPr>
-                <w:rFonts w:ascii="Arial" w:hAnsi="Arial" w:cs="Arial"/>
-              </w:rPr>
-              <w:t xml:space="preserve">Provide simulation services for NASA Langley Research Center's Air Traffic Operations Laboratory (ATOL) as a Systems Engineer. </w:t>
+                <w:rFonts w:ascii="Arial" w:eastAsia="Times New Roman" w:hAnsi="Arial" w:cs="Arial"/>
+              </w:rPr>
+              <w:t>Provide</w:t>
+            </w:r>
+            <w:r>
+              <w:rPr>
+                <w:rFonts w:ascii="Arial" w:eastAsia="Times New Roman" w:hAnsi="Arial" w:cs="Arial"/>
+              </w:rPr>
+              <w:t>d</w:t>
+            </w:r>
+            <w:r>
+              <w:rPr>
+                <w:rFonts w:ascii="Arial" w:eastAsia="Times New Roman" w:hAnsi="Arial" w:cs="Arial"/>
+              </w:rPr>
+              <w:t xml:space="preserve"> </w:t>
+            </w:r>
+            <w:r>
+              <w:rPr>
+                <w:rFonts w:ascii="Arial" w:eastAsia="Times New Roman" w:hAnsi="Arial" w:cs="Arial"/>
+              </w:rPr>
+              <w:t>simulation services for NASA Langley Research Center</w:t>
+            </w:r>
+            <w:r>
+              <w:rPr>
+                <w:rFonts w:ascii="Arial" w:eastAsia="Times New Roman" w:hAnsi="Arial" w:cs="Arial"/>
+              </w:rPr>
+              <w:t xml:space="preserve">’s </w:t>
+            </w:r>
+            <w:r>
+              <w:rPr>
+                <w:rFonts w:ascii="Arial" w:eastAsia="Times New Roman" w:hAnsi="Arial" w:cs="Arial"/>
+              </w:rPr>
+              <w:t>Air Traffic Operations Laboratory (ATOL)</w:t>
+            </w:r>
+            <w:r>
+              <w:rPr>
+                <w:rFonts w:ascii="Arial" w:eastAsia="Times New Roman" w:hAnsi="Arial" w:cs="Arial"/>
+              </w:rPr>
+              <w:t xml:space="preserve"> as a Systems Engineer</w:t>
+            </w:r>
+            <w:r>
+              <w:rPr>
+                <w:rFonts w:ascii="Arial" w:eastAsia="Times New Roman" w:hAnsi="Arial" w:cs="Arial"/>
+              </w:rPr>
+              <w:t xml:space="preserve"> across multiple contracts and two employers.</w:t>
             </w:r>
           </w:p>
           <w:p>
             <w:pPr>
-              <w:pStyle w:val="ListParagraph"/>
               <w:numPr>
                 <w:ilvl w:val="0"/>
-                <w:numId w:val="11"/>
+                <w:numId w:val="1"/>
               </w:numPr>
+              <w:spacing w:after="0"/>
               <w:ind w:left="345"/>
               <w:rPr>
                 <w:rFonts w:ascii="Arial" w:hAnsi="Arial" w:cs="Arial"/>
@@ -733,16 +1133,40 @@
               <w:rPr>
                 <w:rFonts w:ascii="Arial" w:hAnsi="Arial" w:cs="Arial"/>
               </w:rPr>
-              <w:t xml:space="preserve">Ensure secure delivery of experiment data to researchers and development team following CIA IT Security industry standard. </w:t>
+              <w:t>Created a comprehensive video streaming solution, encompassing a Linux-based Nginx server for live streaming and Video on Demand (VOD) services, alongside the development of the corresponding website front end integrated with a searchable</w:t>
+            </w:r>
+            <w:r>
+              <w:rPr>
+                <w:rFonts w:ascii="Arial" w:hAnsi="Arial" w:cs="Arial"/>
+              </w:rPr>
+              <w:t xml:space="preserve"> </w:t>
+            </w:r>
+            <w:r>
+              <w:rPr>
+                <w:rFonts w:ascii="Arial" w:hAnsi="Arial" w:cs="Arial"/>
+              </w:rPr>
+              <w:t xml:space="preserve">video </w:t>
+            </w:r>
+            <w:r>
+              <w:rPr>
+                <w:rFonts w:ascii="Arial" w:hAnsi="Arial" w:cs="Arial"/>
+              </w:rPr>
+              <w:t>database</w:t>
+            </w:r>
+            <w:r>
+              <w:rPr>
+                <w:rFonts w:ascii="Arial" w:hAnsi="Arial" w:cs="Arial"/>
+              </w:rPr>
+              <w:t>.</w:t>
             </w:r>
           </w:p>
           <w:p>
             <w:pPr>
-              <w:pStyle w:val="ListParagraph"/>
               <w:numPr>
                 <w:ilvl w:val="0"/>
-                <w:numId w:val="11"/>
+                <w:numId w:val="1"/>
               </w:numPr>
+              <w:spacing w:after="0"/>
               <w:ind w:left="345"/>
               <w:rPr>
                 <w:rFonts w:ascii="Arial" w:hAnsi="Arial" w:cs="Arial"/>
@@ -752,22 +1176,46 @@
               <w:rPr>
                 <w:rFonts w:ascii="Arial" w:hAnsi="Arial" w:cs="Arial"/>
               </w:rPr>
-              <w:t>Reduce customer's operational costs by designing and deploying video streaming solution using Nginx server that supports live streaming and Video on Demand (VOD) services</w:t>
-            </w:r>
-            <w:r>
-              <w:rPr>
-                <w:rFonts w:ascii="Arial" w:hAnsi="Arial" w:cs="Arial"/>
-              </w:rPr>
-              <w:t>.</w:t>
+              <w:t>Streamlined</w:t>
+            </w:r>
+            <w:r>
+              <w:rPr>
+                <w:rFonts w:ascii="Arial" w:hAnsi="Arial" w:cs="Arial"/>
+              </w:rPr>
+              <w:t xml:space="preserve"> the recording and live streaming of experiment asset displays </w:t>
+            </w:r>
+            <w:r>
+              <w:rPr>
+                <w:rFonts w:ascii="Arial" w:hAnsi="Arial" w:cs="Arial"/>
+              </w:rPr>
+              <w:t>with Open Broadcast</w:t>
+            </w:r>
+            <w:r>
+              <w:rPr>
+                <w:rFonts w:ascii="Arial" w:hAnsi="Arial" w:cs="Arial"/>
+              </w:rPr>
+              <w:t xml:space="preserve"> </w:t>
+            </w:r>
+            <w:r>
+              <w:rPr>
+                <w:rFonts w:ascii="Arial" w:hAnsi="Arial" w:cs="Arial"/>
+              </w:rPr>
+              <w:t xml:space="preserve">Software (OBS) </w:t>
+            </w:r>
+            <w:r>
+              <w:rPr>
+                <w:rFonts w:ascii="Arial" w:hAnsi="Arial" w:cs="Arial"/>
+              </w:rPr>
+              <w:t>through the implementation of efficient scripting solutions.</w:t>
             </w:r>
           </w:p>
           <w:p>
             <w:pPr>
-              <w:pStyle w:val="ListParagraph"/>
               <w:numPr>
                 <w:ilvl w:val="0"/>
-                <w:numId w:val="11"/>
+                <w:numId w:val="1"/>
               </w:numPr>
+              <w:spacing w:after="0"/>
               <w:ind w:left="345"/>
               <w:rPr>
                 <w:rFonts w:ascii="Arial" w:hAnsi="Arial" w:cs="Arial"/>
@@ -777,22 +1225,16 @@
               <w:rPr>
                 <w:rFonts w:ascii="Arial" w:hAnsi="Arial" w:cs="Arial"/>
               </w:rPr>
-              <w:t>Develop website front end for video streaming solution that references database storing searchable records of videos available to VOD service</w:t>
-            </w:r>
-            <w:r>
-              <w:rPr>
-                <w:rFonts w:ascii="Arial" w:hAnsi="Arial" w:cs="Arial"/>
-              </w:rPr>
-              <w:t>.</w:t>
+              <w:t>Developed a dashboard that reports information about active live streams.</w:t>
             </w:r>
           </w:p>
           <w:p>
             <w:pPr>
-              <w:pStyle w:val="ListParagraph"/>
               <w:numPr>
                 <w:ilvl w:val="0"/>
-                <w:numId w:val="11"/>
+                <w:numId w:val="1"/>
               </w:numPr>
+              <w:spacing w:after="0"/>
               <w:ind w:left="345"/>
               <w:rPr>
                 <w:rFonts w:ascii="Arial" w:hAnsi="Arial" w:cs="Arial"/>
@@ -802,28 +1244,52 @@
               <w:rPr>
                 <w:rFonts w:ascii="Arial" w:hAnsi="Arial" w:cs="Arial"/>
               </w:rPr>
-              <w:t xml:space="preserve">Automate deployment of several generations of configuration baseline with Ansible to hardware assets in customer's test and verification laboratory and production environments, reducing deployment time by </w:t>
-            </w:r>
-            <w:r>
-              <w:rPr>
-                <w:rFonts w:ascii="Arial" w:hAnsi="Arial" w:cs="Arial"/>
-              </w:rPr>
-              <w:t>75</w:t>
-            </w:r>
-            <w:r>
-              <w:rPr>
-                <w:rFonts w:ascii="Arial" w:hAnsi="Arial" w:cs="Arial"/>
-              </w:rPr>
-              <w:t>%.</w:t>
+              <w:t>Automate</w:t>
+            </w:r>
+            <w:r>
+              <w:rPr>
+                <w:rFonts w:ascii="Arial" w:hAnsi="Arial" w:cs="Arial"/>
+              </w:rPr>
+              <w:t>d</w:t>
+            </w:r>
+            <w:r>
+              <w:rPr>
+                <w:rFonts w:ascii="Arial" w:hAnsi="Arial" w:cs="Arial"/>
+              </w:rPr>
+              <w:t xml:space="preserve"> </w:t>
+            </w:r>
+            <w:r>
+              <w:rPr>
+                <w:rFonts w:ascii="Arial" w:hAnsi="Arial" w:cs="Arial"/>
+              </w:rPr>
+              <w:t xml:space="preserve">the </w:t>
+            </w:r>
+            <w:r>
+              <w:rPr>
+                <w:rFonts w:ascii="Arial" w:hAnsi="Arial" w:cs="Arial"/>
+              </w:rPr>
+              <w:t xml:space="preserve">deployment of several generations of </w:t>
+            </w:r>
+            <w:r>
+              <w:rPr>
+                <w:rFonts w:ascii="Arial" w:hAnsi="Arial" w:cs="Arial"/>
+              </w:rPr>
+              <w:t xml:space="preserve">our </w:t>
+            </w:r>
+            <w:r>
+              <w:rPr>
+                <w:rFonts w:ascii="Arial" w:hAnsi="Arial" w:cs="Arial"/>
+              </w:rPr>
+              <w:t>configuration baseline with Ansible to hardware assets in customer's test and verification laboratory and production environments, reducing deployment time by 75%.</w:t>
             </w:r>
           </w:p>
           <w:p>
             <w:pPr>
-              <w:pStyle w:val="ListParagraph"/>
               <w:numPr>
                 <w:ilvl w:val="0"/>
-                <w:numId w:val="11"/>
+                <w:numId w:val="1"/>
               </w:numPr>
+              <w:spacing w:after="0"/>
               <w:ind w:left="345"/>
               <w:rPr>
                 <w:rFonts w:ascii="Arial" w:hAnsi="Arial" w:cs="Arial"/>
@@ -833,22 +1299,28 @@
               <w:rPr>
                 <w:rFonts w:ascii="Arial" w:hAnsi="Arial" w:cs="Arial"/>
               </w:rPr>
-              <w:t>Implement Python script that reports statistics of error rates from large datasets,</w:t>
-            </w:r>
-            <w:r>
-              <w:rPr>
-                <w:rFonts w:ascii="Arial" w:hAnsi="Arial" w:cs="Arial"/>
-              </w:rPr>
-              <w:t xml:space="preserve"> assisting the customer in determining the scope of a simulation timing issue.</w:t>
+              <w:t xml:space="preserve">Showcased our interactive demonstrator </w:t>
+            </w:r>
+            <w:r>
+              <w:rPr>
+                <w:rFonts w:ascii="Arial" w:hAnsi="Arial" w:cs="Arial"/>
+              </w:rPr>
+              <w:t>for</w:t>
+            </w:r>
+            <w:r>
+              <w:rPr>
+                <w:rFonts w:ascii="Arial" w:hAnsi="Arial" w:cs="Arial"/>
+              </w:rPr>
+              <w:t xml:space="preserve"> Urban Air Mobility, a flying taxi concept, at the prestigious Experimental Aircraft Association 2023 AirVenture Air Show in Oshkosh, WI.</w:t>
             </w:r>
           </w:p>
           <w:p>
             <w:pPr>
-              <w:pStyle w:val="ListParagraph"/>
               <w:numPr>
                 <w:ilvl w:val="0"/>
-                <w:numId w:val="11"/>
+                <w:numId w:val="1"/>
               </w:numPr>
+              <w:spacing w:after="0"/>
               <w:ind w:left="345"/>
               <w:rPr>
                 <w:rFonts w:ascii="Arial" w:hAnsi="Arial" w:cs="Arial"/>
@@ -858,7 +1330,25 @@
               <w:rPr>
                 <w:rFonts w:ascii="Arial" w:hAnsi="Arial" w:cs="Arial"/>
               </w:rPr>
-              <w:t>Develop maintenance tool in Java that generates report of outdated simulation software builds on systems throughout production environment</w:t>
+              <w:t xml:space="preserve">Implemented </w:t>
+            </w:r>
+            <w:r>
+              <w:rPr>
+                <w:rFonts w:ascii="Arial" w:hAnsi="Arial" w:cs="Arial"/>
+              </w:rPr>
+              <w:t xml:space="preserve">a </w:t>
+            </w:r>
+            <w:r>
+              <w:rPr>
+                <w:rFonts w:ascii="Arial" w:hAnsi="Arial" w:cs="Arial"/>
+              </w:rPr>
+              <w:t>Python script that reports statistics of error rates from large datasets, assisting the customer in determining the scope of simulation timing issue</w:t>
+            </w:r>
+            <w:r>
+              <w:rPr>
+                <w:rFonts w:ascii="Arial" w:hAnsi="Arial" w:cs="Arial"/>
+              </w:rPr>
+              <w:t>s</w:t>
             </w:r>
             <w:r>
               <w:rPr>
@@ -875,15 +1365,15 @@
         <w:spacing w:line="240" w:lineRule="auto"/>
         <w:rPr>
           <w:rFonts w:ascii="Arial" w:hAnsi="Arial" w:cs="Arial"/>
-          <w:sz w:val="2"/>
-          <w:szCs w:val="2"/>
+          <w:sz w:val="10"/>
+          <w:szCs w:val="10"/>
         </w:rPr>
       </w:pPr>
     </w:p>
     <w:tbl>
       <w:tblPr>
-        <w:tblW w:w="0" w:type="auto"/>
-        <w:tblInd w:w="108" w:type="dxa"/>
+        <w:tblW w:w="10198" w:type="dxa"/>
+        <w:tblInd w:w="-10" w:type="dxa"/>
         <w:tblBorders>
           <w:top w:val="single" w:sz="8" w:space="0" w:color="auto"/>
           <w:left w:val="single" w:sz="8" w:space="0" w:color="auto"/>
@@ -897,7 +1387,7 @@
         <w:tblLook w:val="0000" w:firstRow="0" w:lastRow="0" w:firstColumn="0" w:lastColumn="0" w:noHBand="0" w:noVBand="0"/>
       </w:tblPr>
       <w:tblGrid>
-        <w:gridCol w:w="10080"/>
+        <w:gridCol w:w="10198"/>
       </w:tblGrid>
       <w:tr>
         <w:trPr>
@@ -905,7 +1395,7 @@
         </w:trPr>
         <w:tc>
           <w:tcPr>
-            <w:tcW w:w="10080" w:type="dxa"/>
+            <w:tcW w:w="10198" w:type="dxa"/>
             <w:shd w:val="clear" w:color="auto" w:fill="D9D9D9"/>
           </w:tcPr>
           <w:p>
@@ -931,14 +1421,17 @@
     <w:p>
       <w:pPr>
         <w:spacing w:after="0" w:line="240" w:lineRule="auto"/>
+        <w:ind w:firstLine="720"/>
         <w:rPr>
           <w:rFonts w:ascii="Arial" w:hAnsi="Arial" w:cs="Arial"/>
+          <w:sz w:val="10"/>
+          <w:szCs w:val="10"/>
         </w:rPr>
       </w:pPr>
     </w:p>
     <w:tbl>
       <w:tblPr>
-        <w:tblW w:w="10340" w:type="dxa"/>
+        <w:tblW w:w="10167" w:type="dxa"/>
         <w:tblInd w:w="-2" w:type="dxa"/>
         <w:tblLayout w:type="fixed"/>
         <w:tblLook w:val="0000" w:firstRow="0" w:lastRow="0" w:firstColumn="0" w:lastColumn="0" w:noHBand="0" w:noVBand="0"/>
@@ -946,7 +1439,7 @@
       <w:tblGrid>
         <w:gridCol w:w="236"/>
         <w:gridCol w:w="6694"/>
-        <w:gridCol w:w="3410"/>
+        <w:gridCol w:w="3237"/>
       </w:tblGrid>
       <w:tr>
         <w:tc>
@@ -979,7 +1472,7 @@
         </w:tc>
         <w:tc>
           <w:tcPr>
-            <w:tcW w:w="3410" w:type="dxa"/>
+            <w:tcW w:w="3237" w:type="dxa"/>
           </w:tcPr>
           <w:p>
             <w:pPr>
@@ -1023,7 +1516,7 @@
         </w:tc>
         <w:tc>
           <w:tcPr>
-            <w:tcW w:w="3410" w:type="dxa"/>
+            <w:tcW w:w="3237" w:type="dxa"/>
           </w:tcPr>
           <w:p>
             <w:pPr>
@@ -1060,12 +1553,12 @@
         </w:tc>
         <w:tc>
           <w:tcPr>
-            <w:tcW w:w="10104" w:type="dxa"/>
+            <w:tcW w:w="9931" w:type="dxa"/>
             <w:gridSpan w:val="2"/>
           </w:tcPr>
           <w:p>
             <w:pPr>
-              <w:spacing w:after="0"/>
+              <w:spacing w:after="0" w:line="240" w:lineRule="auto"/>
               <w:rPr>
                 <w:rFonts w:ascii="Arial" w:hAnsi="Arial" w:cs="Arial"/>
               </w:rPr>
@@ -1084,46 +1577,26 @@
               <w:t>: Computer Engineering, Mathematical Sciences</w:t>
             </w:r>
           </w:p>
-        </w:tc>
-      </w:tr>
-      <w:tr>
-        <w:tc>
-          <w:tcPr>
-            <w:tcW w:w="236" w:type="dxa"/>
-          </w:tcPr>
           <w:p>
             <w:pPr>
-              <w:spacing w:after="0"/>
+              <w:spacing w:after="0" w:line="240" w:lineRule="auto"/>
               <w:rPr>
                 <w:rFonts w:ascii="Arial" w:hAnsi="Arial" w:cs="Arial"/>
               </w:rPr>
             </w:pPr>
-          </w:p>
-        </w:tc>
-        <w:tc>
-          <w:tcPr>
-            <w:tcW w:w="10104" w:type="dxa"/>
-            <w:gridSpan w:val="2"/>
-          </w:tcPr>
-          <w:p>
-            <w:pPr>
-              <w:spacing w:after="0"/>
-              <w:rPr>
-                <w:rFonts w:ascii="Arial" w:hAnsi="Arial" w:cs="Arial"/>
-              </w:rPr>
-            </w:pPr>
             <w:r>
               <w:rPr>
                 <w:rFonts w:ascii="Arial" w:hAnsi="Arial" w:cs="Arial"/>
                 <w:i/>
-              </w:rPr>
-              <w:t>Distinctions</w:t>
-            </w:r>
-            <w:r>
-              <w:rPr>
-                <w:rFonts w:ascii="Arial" w:hAnsi="Arial" w:cs="Arial"/>
-              </w:rPr>
-              <w:t>: Dean’s List – Spring 2007</w:t>
+                <w:iCs/>
+              </w:rPr>
+              <w:t>Distinctions:</w:t>
+            </w:r>
+            <w:r>
+              <w:rPr>
+                <w:rFonts w:ascii="Arial" w:hAnsi="Arial" w:cs="Arial"/>
+              </w:rPr>
+              <w:t xml:space="preserve"> Dean’s List</w:t>
             </w:r>
           </w:p>
         </w:tc>
@@ -1131,7 +1604,21 @@
     </w:tbl>
     <w:p>
       <w:pPr>
-        <w:spacing w:after="0" w:line="240" w:lineRule="auto"/>
+        <w:tabs>
+          <w:tab w:val="left" w:pos="1875"/>
+        </w:tabs>
+        <w:rPr>
+          <w:rFonts w:ascii="Arial" w:hAnsi="Arial" w:cs="Arial"/>
+          <w:sz w:val="2"/>
+          <w:szCs w:val="2"/>
+        </w:rPr>
+      </w:pPr>
+    </w:p>
+    <w:p>
+      <w:pPr>
+        <w:tabs>
+          <w:tab w:val="left" w:pos="1875"/>
+        </w:tabs>
         <w:rPr>
           <w:rFonts w:ascii="Arial" w:hAnsi="Arial" w:cs="Arial"/>
           <w:sz w:val="10"/>
@@ -1141,12 +1628,62 @@
     </w:p>
     <w:sectPr>
       <w:pgSz w:w="12240" w:h="15840"/>
-      <w:pgMar w:top="864" w:right="1080" w:bottom="1125" w:left="1080" w:header="720" w:footer="720" w:gutter="0"/>
+      <w:pgMar w:top="864" w:right="1080" w:bottom="900" w:left="1080" w:header="720" w:footer="720" w:gutter="0"/>
       <w:cols w:space="720"/>
       <w:docGrid w:linePitch="360"/>
     </w:sectPr>
   </w:body>
 </w:document>
+</file>
+
+<file path=word/endnotes.xml><?xml version="1.0" encoding="utf-8"?>
+<w:endnotes xmlns:wpc="http://schemas.microsoft.com/office/word/2010/wordprocessingCanvas" xmlns:cx="http://schemas.microsoft.com/office/drawing/2014/chartex" xmlns:cx1="http://schemas.microsoft.com/office/drawing/2015/9/8/chartex" xmlns:cx2="http://schemas.microsoft.com/office/drawing/2015/10/21/chartex" xmlns:cx3="http://schemas.microsoft.com/office/drawing/2016/5/9/chartex" xmlns:cx4="http://schemas.microsoft.com/office/drawing/2016/5/10/chartex" xmlns:cx5="http://schemas.microsoft.com/office/drawing/2016/5/11/chartex" xmlns:cx6="http://schemas.microsoft.com/office/drawing/2016/5/12/chartex" xmlns:cx7="http://schemas.microsoft.com/office/drawing/2016/5/13/chartex" xmlns:cx8="http://schemas.microsoft.com/office/drawing/2016/5/14/chartex" xmlns:mc="http://schemas.openxmlformats.org/markup-compatibility/2006" xmlns:aink="http://schemas.microsoft.com/office/drawing/2016/ink" xmlns:am3d="http://schemas.microsoft.com/office/drawing/2017/model3d" xmlns:o="urn:schemas-microsoft-com:office:office" xmlns:oel="http://schemas.microsoft.com/office/2019/extlst" xmlns:r="http://schemas.openxmlformats.org/officeDocument/2006/relationships" xmlns:m="http://schemas.openxmlformats.org/officeDocument/2006/math" xmlns:v="urn:schemas-microsoft-com:vml" xmlns:wp14="http://schemas.microsoft.com/office/word/2010/wordprocessingDrawing" xmlns:wp="http://schemas.openxmlformats.org/drawingml/2006/wordprocessingDrawing" xmlns:w10="urn:schemas-microsoft-com:office:word" xmlns:w="http://schemas.openxmlformats.org/wordprocessingml/2006/main" xmlns:w14="http://schemas.microsoft.com/office/word/2010/wordml" xmlns:w15="http://schemas.microsoft.com/office/word/2012/wordml" xmlns:w16cex="http://schemas.microsoft.com/office/word/2018/wordml/cex" xmlns:w16cid="http://schemas.microsoft.com/office/word/2016/wordml/cid" xmlns:w16="http://schemas.microsoft.com/office/word/2018/wordml" xmlns:w16sdtdh="http://schemas.microsoft.com/office/word/2020/wordml/sdtdatahash" xmlns:w16se="http://schemas.microsoft.com/office/word/2015/wordml/symex" xmlns:wpg="http://schemas.microsoft.com/office/word/2010/wordprocessingGroup" xmlns:wpi="http://schemas.microsoft.com/office/word/2010/wordprocessingInk" xmlns:wne="http://schemas.microsoft.com/office/word/2006/wordml" xmlns:wps="http://schemas.microsoft.com/office/word/2010/wordprocessingShape" mc:Ignorable="w14 w15 w16se w16cid w16 w16cex w16sdtdh wp14">
+  <w:endnote w:type="separator" w:id="-1">
+    <w:p>
+      <w:pPr>
+        <w:spacing w:after="0" w:line="240" w:lineRule="auto"/>
+      </w:pPr>
+      <w:r>
+        <w:separator/>
+      </w:r>
+    </w:p>
+  </w:endnote>
+  <w:endnote w:type="continuationSeparator" w:id="0">
+    <w:p>
+      <w:pPr>
+        <w:spacing w:after="0" w:line="240" w:lineRule="auto"/>
+      </w:pPr>
+      <w:r>
+        <w:continuationSeparator/>
+      </w:r>
+    </w:p>
+  </w:endnote>
+</w:endnotes>
+</file>
+
+<file path=word/footnotes.xml><?xml version="1.0" encoding="utf-8"?>
+<w:footnotes xmlns:wpc="http://schemas.microsoft.com/office/word/2010/wordprocessingCanvas" xmlns:cx="http://schemas.microsoft.com/office/drawing/2014/chartex" xmlns:cx1="http://schemas.microsoft.com/office/drawing/2015/9/8/chartex" xmlns:cx2="http://schemas.microsoft.com/office/drawing/2015/10/21/chartex" xmlns:cx3="http://schemas.microsoft.com/office/drawing/2016/5/9/chartex" xmlns:cx4="http://schemas.microsoft.com/office/drawing/2016/5/10/chartex" xmlns:cx5="http://schemas.microsoft.com/office/drawing/2016/5/11/chartex" xmlns:cx6="http://schemas.microsoft.com/office/drawing/2016/5/12/chartex" xmlns:cx7="http://schemas.microsoft.com/office/drawing/2016/5/13/chartex" xmlns:cx8="http://schemas.microsoft.com/office/drawing/2016/5/14/chartex" xmlns:mc="http://schemas.openxmlformats.org/markup-compatibility/2006" xmlns:aink="http://schemas.microsoft.com/office/drawing/2016/ink" xmlns:am3d="http://schemas.microsoft.com/office/drawing/2017/model3d" xmlns:o="urn:schemas-microsoft-com:office:office" xmlns:oel="http://schemas.microsoft.com/office/2019/extlst" xmlns:r="http://schemas.openxmlformats.org/officeDocument/2006/relationships" xmlns:m="http://schemas.openxmlformats.org/officeDocument/2006/math" xmlns:v="urn:schemas-microsoft-com:vml" xmlns:wp14="http://schemas.microsoft.com/office/word/2010/wordprocessingDrawing" xmlns:wp="http://schemas.openxmlformats.org/drawingml/2006/wordprocessingDrawing" xmlns:w10="urn:schemas-microsoft-com:office:word" xmlns:w="http://schemas.openxmlformats.org/wordprocessingml/2006/main" xmlns:w14="http://schemas.microsoft.com/office/word/2010/wordml" xmlns:w15="http://schemas.microsoft.com/office/word/2012/wordml" xmlns:w16cex="http://schemas.microsoft.com/office/word/2018/wordml/cex" xmlns:w16cid="http://schemas.microsoft.com/office/word/2016/wordml/cid" xmlns:w16="http://schemas.microsoft.com/office/word/2018/wordml" xmlns:w16sdtdh="http://schemas.microsoft.com/office/word/2020/wordml/sdtdatahash" xmlns:w16se="http://schemas.microsoft.com/office/word/2015/wordml/symex" xmlns:wpg="http://schemas.microsoft.com/office/word/2010/wordprocessingGroup" xmlns:wpi="http://schemas.microsoft.com/office/word/2010/wordprocessingInk" xmlns:wne="http://schemas.microsoft.com/office/word/2006/wordml" xmlns:wps="http://schemas.microsoft.com/office/word/2010/wordprocessingShape" mc:Ignorable="w14 w15 w16se w16cid w16 w16cex w16sdtdh wp14">
+  <w:footnote w:type="separator" w:id="-1">
+    <w:p>
+      <w:pPr>
+        <w:spacing w:after="0" w:line="240" w:lineRule="auto"/>
+      </w:pPr>
+      <w:r>
+        <w:separator/>
+      </w:r>
+    </w:p>
+  </w:footnote>
+  <w:footnote w:type="continuationSeparator" w:id="0">
+    <w:p>
+      <w:pPr>
+        <w:spacing w:after="0" w:line="240" w:lineRule="auto"/>
+      </w:pPr>
+      <w:r>
+        <w:continuationSeparator/>
+      </w:r>
+    </w:p>
+  </w:footnote>
+</w:footnotes>
 </file>
 
 <file path=word/numbering.xml><?xml version="1.0" encoding="utf-8"?>
@@ -1405,6 +1942,155 @@
     </w:lvl>
   </w:abstractNum>
   <w:abstractNum w:abstractNumId="2" w15:restartNumberingAfterBreak="0">
+    <w:nsid w:val="040F6E5D"/>
+    <w:multiLevelType w:val="multilevel"/>
+    <w:tmpl w:val="7DAA5C5A"/>
+    <w:lvl w:ilvl="0">
+      <w:start w:val="1"/>
+      <w:numFmt w:val="bullet"/>
+      <w:lvlText w:val=""/>
+      <w:lvlJc w:val="left"/>
+      <w:pPr>
+        <w:tabs>
+          <w:tab w:val="num" w:pos="720"/>
+        </w:tabs>
+        <w:ind w:left="720" w:hanging="360"/>
+      </w:pPr>
+      <w:rPr>
+        <w:rFonts w:ascii="Symbol" w:hAnsi="Symbol" w:hint="default"/>
+        <w:sz w:val="20"/>
+      </w:rPr>
+    </w:lvl>
+    <w:lvl w:ilvl="1" w:tentative="1">
+      <w:start w:val="1"/>
+      <w:numFmt w:val="bullet"/>
+      <w:lvlText w:val="o"/>
+      <w:lvlJc w:val="left"/>
+      <w:pPr>
+        <w:tabs>
+          <w:tab w:val="num" w:pos="1440"/>
+        </w:tabs>
+        <w:ind w:left="1440" w:hanging="360"/>
+      </w:pPr>
+      <w:rPr>
+        <w:rFonts w:ascii="Courier New" w:hAnsi="Courier New" w:hint="default"/>
+        <w:sz w:val="20"/>
+      </w:rPr>
+    </w:lvl>
+    <w:lvl w:ilvl="2" w:tentative="1">
+      <w:start w:val="1"/>
+      <w:numFmt w:val="bullet"/>
+      <w:lvlText w:val=""/>
+      <w:lvlJc w:val="left"/>
+      <w:pPr>
+        <w:tabs>
+          <w:tab w:val="num" w:pos="2160"/>
+        </w:tabs>
+        <w:ind w:left="2160" w:hanging="360"/>
+      </w:pPr>
+      <w:rPr>
+        <w:rFonts w:ascii="Wingdings" w:hAnsi="Wingdings" w:hint="default"/>
+        <w:sz w:val="20"/>
+      </w:rPr>
+    </w:lvl>
+    <w:lvl w:ilvl="3" w:tentative="1">
+      <w:start w:val="1"/>
+      <w:numFmt w:val="bullet"/>
+      <w:lvlText w:val=""/>
+      <w:lvlJc w:val="left"/>
+      <w:pPr>
+        <w:tabs>
+          <w:tab w:val="num" w:pos="2880"/>
+        </w:tabs>
+        <w:ind w:left="2880" w:hanging="360"/>
+      </w:pPr>
+      <w:rPr>
+        <w:rFonts w:ascii="Wingdings" w:hAnsi="Wingdings" w:hint="default"/>
+        <w:sz w:val="20"/>
+      </w:rPr>
+    </w:lvl>
+    <w:lvl w:ilvl="4" w:tentative="1">
+      <w:start w:val="1"/>
+      <w:numFmt w:val="bullet"/>
+      <w:lvlText w:val=""/>
+      <w:lvlJc w:val="left"/>
+      <w:pPr>
+        <w:tabs>
+          <w:tab w:val="num" w:pos="3600"/>
+        </w:tabs>
+        <w:ind w:left="3600" w:hanging="360"/>
+      </w:pPr>
+      <w:rPr>
+        <w:rFonts w:ascii="Wingdings" w:hAnsi="Wingdings" w:hint="default"/>
+        <w:sz w:val="20"/>
+      </w:rPr>
+    </w:lvl>
+    <w:lvl w:ilvl="5" w:tentative="1">
+      <w:start w:val="1"/>
+      <w:numFmt w:val="bullet"/>
+      <w:lvlText w:val=""/>
+      <w:lvlJc w:val="left"/>
+      <w:pPr>
+        <w:tabs>
+          <w:tab w:val="num" w:pos="4320"/>
+        </w:tabs>
+        <w:ind w:left="4320" w:hanging="360"/>
+      </w:pPr>
+      <w:rPr>
+        <w:rFonts w:ascii="Wingdings" w:hAnsi="Wingdings" w:hint="default"/>
+        <w:sz w:val="20"/>
+      </w:rPr>
+    </w:lvl>
+    <w:lvl w:ilvl="6" w:tentative="1">
+      <w:start w:val="1"/>
+      <w:numFmt w:val="bullet"/>
+      <w:lvlText w:val=""/>
+      <w:lvlJc w:val="left"/>
+      <w:pPr>
+        <w:tabs>
+          <w:tab w:val="num" w:pos="5040"/>
+        </w:tabs>
+        <w:ind w:left="5040" w:hanging="360"/>
+      </w:pPr>
+      <w:rPr>
+        <w:rFonts w:ascii="Wingdings" w:hAnsi="Wingdings" w:hint="default"/>
+        <w:sz w:val="20"/>
+      </w:rPr>
+    </w:lvl>
+    <w:lvl w:ilvl="7" w:tentative="1">
+      <w:start w:val="1"/>
+      <w:numFmt w:val="bullet"/>
+      <w:lvlText w:val=""/>
+      <w:lvlJc w:val="left"/>
+      <w:pPr>
+        <w:tabs>
+          <w:tab w:val="num" w:pos="5760"/>
+        </w:tabs>
+        <w:ind w:left="5760" w:hanging="360"/>
+      </w:pPr>
+      <w:rPr>
+        <w:rFonts w:ascii="Wingdings" w:hAnsi="Wingdings" w:hint="default"/>
+        <w:sz w:val="20"/>
+      </w:rPr>
+    </w:lvl>
+    <w:lvl w:ilvl="8" w:tentative="1">
+      <w:start w:val="1"/>
+      <w:numFmt w:val="bullet"/>
+      <w:lvlText w:val=""/>
+      <w:lvlJc w:val="left"/>
+      <w:pPr>
+        <w:tabs>
+          <w:tab w:val="num" w:pos="6480"/>
+        </w:tabs>
+        <w:ind w:left="6480" w:hanging="360"/>
+      </w:pPr>
+      <w:rPr>
+        <w:rFonts w:ascii="Wingdings" w:hAnsi="Wingdings" w:hint="default"/>
+        <w:sz w:val="20"/>
+      </w:rPr>
+    </w:lvl>
+  </w:abstractNum>
+  <w:abstractNum w:abstractNumId="3" w15:restartNumberingAfterBreak="0">
     <w:nsid w:val="0BC07A69"/>
     <w:multiLevelType w:val="hybridMultilevel"/>
     <w:tmpl w:val="B3E8722C"/>
@@ -1517,7 +2203,156 @@
       </w:rPr>
     </w:lvl>
   </w:abstractNum>
-  <w:abstractNum w:abstractNumId="3" w15:restartNumberingAfterBreak="0">
+  <w:abstractNum w:abstractNumId="4" w15:restartNumberingAfterBreak="0">
+    <w:nsid w:val="24575F8F"/>
+    <w:multiLevelType w:val="multilevel"/>
+    <w:tmpl w:val="65F01B72"/>
+    <w:lvl w:ilvl="0">
+      <w:start w:val="1"/>
+      <w:numFmt w:val="bullet"/>
+      <w:lvlText w:val=""/>
+      <w:lvlJc w:val="left"/>
+      <w:pPr>
+        <w:tabs>
+          <w:tab w:val="num" w:pos="720"/>
+        </w:tabs>
+        <w:ind w:left="720" w:hanging="360"/>
+      </w:pPr>
+      <w:rPr>
+        <w:rFonts w:ascii="Symbol" w:hAnsi="Symbol" w:hint="default"/>
+        <w:sz w:val="20"/>
+      </w:rPr>
+    </w:lvl>
+    <w:lvl w:ilvl="1" w:tentative="1">
+      <w:start w:val="1"/>
+      <w:numFmt w:val="bullet"/>
+      <w:lvlText w:val="o"/>
+      <w:lvlJc w:val="left"/>
+      <w:pPr>
+        <w:tabs>
+          <w:tab w:val="num" w:pos="1440"/>
+        </w:tabs>
+        <w:ind w:left="1440" w:hanging="360"/>
+      </w:pPr>
+      <w:rPr>
+        <w:rFonts w:ascii="Courier New" w:hAnsi="Courier New" w:hint="default"/>
+        <w:sz w:val="20"/>
+      </w:rPr>
+    </w:lvl>
+    <w:lvl w:ilvl="2" w:tentative="1">
+      <w:start w:val="1"/>
+      <w:numFmt w:val="bullet"/>
+      <w:lvlText w:val=""/>
+      <w:lvlJc w:val="left"/>
+      <w:pPr>
+        <w:tabs>
+          <w:tab w:val="num" w:pos="2160"/>
+        </w:tabs>
+        <w:ind w:left="2160" w:hanging="360"/>
+      </w:pPr>
+      <w:rPr>
+        <w:rFonts w:ascii="Wingdings" w:hAnsi="Wingdings" w:hint="default"/>
+        <w:sz w:val="20"/>
+      </w:rPr>
+    </w:lvl>
+    <w:lvl w:ilvl="3" w:tentative="1">
+      <w:start w:val="1"/>
+      <w:numFmt w:val="bullet"/>
+      <w:lvlText w:val=""/>
+      <w:lvlJc w:val="left"/>
+      <w:pPr>
+        <w:tabs>
+          <w:tab w:val="num" w:pos="2880"/>
+        </w:tabs>
+        <w:ind w:left="2880" w:hanging="360"/>
+      </w:pPr>
+      <w:rPr>
+        <w:rFonts w:ascii="Wingdings" w:hAnsi="Wingdings" w:hint="default"/>
+        <w:sz w:val="20"/>
+      </w:rPr>
+    </w:lvl>
+    <w:lvl w:ilvl="4" w:tentative="1">
+      <w:start w:val="1"/>
+      <w:numFmt w:val="bullet"/>
+      <w:lvlText w:val=""/>
+      <w:lvlJc w:val="left"/>
+      <w:pPr>
+        <w:tabs>
+          <w:tab w:val="num" w:pos="3600"/>
+        </w:tabs>
+        <w:ind w:left="3600" w:hanging="360"/>
+      </w:pPr>
+      <w:rPr>
+        <w:rFonts w:ascii="Wingdings" w:hAnsi="Wingdings" w:hint="default"/>
+        <w:sz w:val="20"/>
+      </w:rPr>
+    </w:lvl>
+    <w:lvl w:ilvl="5" w:tentative="1">
+      <w:start w:val="1"/>
+      <w:numFmt w:val="bullet"/>
+      <w:lvlText w:val=""/>
+      <w:lvlJc w:val="left"/>
+      <w:pPr>
+        <w:tabs>
+          <w:tab w:val="num" w:pos="4320"/>
+        </w:tabs>
+        <w:ind w:left="4320" w:hanging="360"/>
+      </w:pPr>
+      <w:rPr>
+        <w:rFonts w:ascii="Wingdings" w:hAnsi="Wingdings" w:hint="default"/>
+        <w:sz w:val="20"/>
+      </w:rPr>
+    </w:lvl>
+    <w:lvl w:ilvl="6" w:tentative="1">
+      <w:start w:val="1"/>
+      <w:numFmt w:val="bullet"/>
+      <w:lvlText w:val=""/>
+      <w:lvlJc w:val="left"/>
+      <w:pPr>
+        <w:tabs>
+          <w:tab w:val="num" w:pos="5040"/>
+        </w:tabs>
+        <w:ind w:left="5040" w:hanging="360"/>
+      </w:pPr>
+      <w:rPr>
+        <w:rFonts w:ascii="Wingdings" w:hAnsi="Wingdings" w:hint="default"/>
+        <w:sz w:val="20"/>
+      </w:rPr>
+    </w:lvl>
+    <w:lvl w:ilvl="7" w:tentative="1">
+      <w:start w:val="1"/>
+      <w:numFmt w:val="bullet"/>
+      <w:lvlText w:val=""/>
+      <w:lvlJc w:val="left"/>
+      <w:pPr>
+        <w:tabs>
+          <w:tab w:val="num" w:pos="5760"/>
+        </w:tabs>
+        <w:ind w:left="5760" w:hanging="360"/>
+      </w:pPr>
+      <w:rPr>
+        <w:rFonts w:ascii="Wingdings" w:hAnsi="Wingdings" w:hint="default"/>
+        <w:sz w:val="20"/>
+      </w:rPr>
+    </w:lvl>
+    <w:lvl w:ilvl="8" w:tentative="1">
+      <w:start w:val="1"/>
+      <w:numFmt w:val="bullet"/>
+      <w:lvlText w:val=""/>
+      <w:lvlJc w:val="left"/>
+      <w:pPr>
+        <w:tabs>
+          <w:tab w:val="num" w:pos="6480"/>
+        </w:tabs>
+        <w:ind w:left="6480" w:hanging="360"/>
+      </w:pPr>
+      <w:rPr>
+        <w:rFonts w:ascii="Wingdings" w:hAnsi="Wingdings" w:hint="default"/>
+        <w:sz w:val="20"/>
+      </w:rPr>
+    </w:lvl>
+  </w:abstractNum>
+  <w:abstractNum w:abstractNumId="5" w15:restartNumberingAfterBreak="0">
     <w:nsid w:val="253630A6"/>
     <w:multiLevelType w:val="hybridMultilevel"/>
     <w:tmpl w:val="3E84CAA6"/>
@@ -1630,120 +2465,7 @@
       </w:rPr>
     </w:lvl>
   </w:abstractNum>
-  <w:abstractNum w:abstractNumId="4" w15:restartNumberingAfterBreak="0">
-    <w:nsid w:val="3D912ABC"/>
-    <w:multiLevelType w:val="hybridMultilevel"/>
-    <w:tmpl w:val="6AA8241A"/>
-    <w:lvl w:ilvl="0" w:tplc="04090001">
-      <w:start w:val="1"/>
-      <w:numFmt w:val="bullet"/>
-      <w:lvlText w:val=""/>
-      <w:lvlJc w:val="left"/>
-      <w:pPr>
-        <w:ind w:left="720" w:hanging="360"/>
-      </w:pPr>
-      <w:rPr>
-        <w:rFonts w:ascii="Symbol" w:hAnsi="Symbol" w:hint="default"/>
-      </w:rPr>
-    </w:lvl>
-    <w:lvl w:ilvl="1" w:tplc="04090003" w:tentative="1">
-      <w:start w:val="1"/>
-      <w:numFmt w:val="bullet"/>
-      <w:lvlText w:val="o"/>
-      <w:lvlJc w:val="left"/>
-      <w:pPr>
-        <w:ind w:left="1440" w:hanging="360"/>
-      </w:pPr>
-      <w:rPr>
-        <w:rFonts w:ascii="Courier New" w:hAnsi="Courier New" w:cs="Courier New" w:hint="default"/>
-      </w:rPr>
-    </w:lvl>
-    <w:lvl w:ilvl="2" w:tplc="04090005" w:tentative="1">
-      <w:start w:val="1"/>
-      <w:numFmt w:val="bullet"/>
-      <w:lvlText w:val=""/>
-      <w:lvlJc w:val="left"/>
-      <w:pPr>
-        <w:ind w:left="2160" w:hanging="360"/>
-      </w:pPr>
-      <w:rPr>
-        <w:rFonts w:ascii="Wingdings" w:hAnsi="Wingdings" w:hint="default"/>
-      </w:rPr>
-    </w:lvl>
-    <w:lvl w:ilvl="3" w:tplc="04090001" w:tentative="1">
-      <w:start w:val="1"/>
-      <w:numFmt w:val="bullet"/>
-      <w:lvlText w:val=""/>
-      <w:lvlJc w:val="left"/>
-      <w:pPr>
-        <w:ind w:left="2880" w:hanging="360"/>
-      </w:pPr>
-      <w:rPr>
-        <w:rFonts w:ascii="Symbol" w:hAnsi="Symbol" w:hint="default"/>
-      </w:rPr>
-    </w:lvl>
-    <w:lvl w:ilvl="4" w:tplc="04090003" w:tentative="1">
-      <w:start w:val="1"/>
-      <w:numFmt w:val="bullet"/>
-      <w:lvlText w:val="o"/>
-      <w:lvlJc w:val="left"/>
-      <w:pPr>
-        <w:ind w:left="3600" w:hanging="360"/>
-      </w:pPr>
-      <w:rPr>
-        <w:rFonts w:ascii="Courier New" w:hAnsi="Courier New" w:cs="Courier New" w:hint="default"/>
-      </w:rPr>
-    </w:lvl>
-    <w:lvl w:ilvl="5" w:tplc="04090005" w:tentative="1">
-      <w:start w:val="1"/>
-      <w:numFmt w:val="bullet"/>
-      <w:lvlText w:val=""/>
-      <w:lvlJc w:val="left"/>
-      <w:pPr>
-        <w:ind w:left="4320" w:hanging="360"/>
-      </w:pPr>
-      <w:rPr>
-        <w:rFonts w:ascii="Wingdings" w:hAnsi="Wingdings" w:hint="default"/>
-      </w:rPr>
-    </w:lvl>
-    <w:lvl w:ilvl="6" w:tplc="04090001" w:tentative="1">
-      <w:start w:val="1"/>
-      <w:numFmt w:val="bullet"/>
-      <w:lvlText w:val=""/>
-      <w:lvlJc w:val="left"/>
-      <w:pPr>
-        <w:ind w:left="5040" w:hanging="360"/>
-      </w:pPr>
-      <w:rPr>
-        <w:rFonts w:ascii="Symbol" w:hAnsi="Symbol" w:hint="default"/>
-      </w:rPr>
-    </w:lvl>
-    <w:lvl w:ilvl="7" w:tplc="04090003" w:tentative="1">
-      <w:start w:val="1"/>
-      <w:numFmt w:val="bullet"/>
-      <w:lvlText w:val="o"/>
-      <w:lvlJc w:val="left"/>
-      <w:pPr>
-        <w:ind w:left="5760" w:hanging="360"/>
-      </w:pPr>
-      <w:rPr>
-        <w:rFonts w:ascii="Courier New" w:hAnsi="Courier New" w:cs="Courier New" w:hint="default"/>
-      </w:rPr>
-    </w:lvl>
-    <w:lvl w:ilvl="8" w:tplc="04090005" w:tentative="1">
-      <w:start w:val="1"/>
-      <w:numFmt w:val="bullet"/>
-      <w:lvlText w:val=""/>
-      <w:lvlJc w:val="left"/>
-      <w:pPr>
-        <w:ind w:left="6480" w:hanging="360"/>
-      </w:pPr>
-      <w:rPr>
-        <w:rFonts w:ascii="Wingdings" w:hAnsi="Wingdings" w:hint="default"/>
-      </w:rPr>
-    </w:lvl>
-  </w:abstractNum>
-  <w:abstractNum w:abstractNumId="5" w15:restartNumberingAfterBreak="0">
+  <w:abstractNum w:abstractNumId="6" w15:restartNumberingAfterBreak="0">
     <w:nsid w:val="3FA71AB7"/>
     <w:multiLevelType w:val="hybridMultilevel"/>
     <w:tmpl w:val="3516D9F2"/>
@@ -1856,7 +2578,7 @@
       </w:rPr>
     </w:lvl>
   </w:abstractNum>
-  <w:abstractNum w:abstractNumId="6" w15:restartNumberingAfterBreak="0">
+  <w:abstractNum w:abstractNumId="7" w15:restartNumberingAfterBreak="0">
     <w:nsid w:val="4E001719"/>
     <w:multiLevelType w:val="hybridMultilevel"/>
     <w:tmpl w:val="ACA83E12"/>
@@ -1969,7 +2691,7 @@
       </w:rPr>
     </w:lvl>
   </w:abstractNum>
-  <w:abstractNum w:abstractNumId="7" w15:restartNumberingAfterBreak="0">
+  <w:abstractNum w:abstractNumId="8" w15:restartNumberingAfterBreak="0">
     <w:nsid w:val="65DE4DD4"/>
     <w:multiLevelType w:val="hybridMultilevel"/>
     <w:tmpl w:val="00BA2866"/>
@@ -2082,7 +2804,7 @@
       </w:rPr>
     </w:lvl>
   </w:abstractNum>
-  <w:abstractNum w:abstractNumId="8" w15:restartNumberingAfterBreak="0">
+  <w:abstractNum w:abstractNumId="9" w15:restartNumberingAfterBreak="0">
     <w:nsid w:val="69F404F7"/>
     <w:multiLevelType w:val="hybridMultilevel"/>
     <w:tmpl w:val="3F60D342"/>
@@ -2195,7 +2917,7 @@
       </w:rPr>
     </w:lvl>
   </w:abstractNum>
-  <w:abstractNum w:abstractNumId="9" w15:restartNumberingAfterBreak="0">
+  <w:abstractNum w:abstractNumId="10" w15:restartNumberingAfterBreak="0">
     <w:nsid w:val="7AA97414"/>
     <w:multiLevelType w:val="hybridMultilevel"/>
     <w:tmpl w:val="EA1CB2B6"/>
@@ -2308,7 +3030,7 @@
       </w:rPr>
     </w:lvl>
   </w:abstractNum>
-  <w:abstractNum w:abstractNumId="10" w15:restartNumberingAfterBreak="0">
+  <w:abstractNum w:abstractNumId="11" w15:restartNumberingAfterBreak="0">
     <w:nsid w:val="7E376664"/>
     <w:multiLevelType w:val="hybridMultilevel"/>
     <w:tmpl w:val="C5B09962"/>
@@ -2422,37 +3144,40 @@
     </w:lvl>
   </w:abstractNum>
   <w:num w:numId="1" w16cid:durableId="128400459">
-    <w:abstractNumId w:val="8"/>
+    <w:abstractNumId w:val="9"/>
   </w:num>
   <w:num w:numId="2" w16cid:durableId="661009810">
     <w:abstractNumId w:val="1"/>
   </w:num>
   <w:num w:numId="3" w16cid:durableId="593512497">
-    <w:abstractNumId w:val="9"/>
+    <w:abstractNumId w:val="10"/>
   </w:num>
   <w:num w:numId="4" w16cid:durableId="333580288">
+    <w:abstractNumId w:val="6"/>
+  </w:num>
+  <w:num w:numId="5" w16cid:durableId="1268267313">
+    <w:abstractNumId w:val="11"/>
+  </w:num>
+  <w:num w:numId="6" w16cid:durableId="901525457">
     <w:abstractNumId w:val="5"/>
   </w:num>
-  <w:num w:numId="5" w16cid:durableId="1268267313">
-    <w:abstractNumId w:val="10"/>
+  <w:num w:numId="7" w16cid:durableId="366637702">
+    <w:abstractNumId w:val="8"/>
   </w:num>
-  <w:num w:numId="6" w16cid:durableId="901525457">
-    <w:abstractNumId w:val="3"/>
-  </w:num>
-  <w:num w:numId="7" w16cid:durableId="366637702">
+  <w:num w:numId="8" w16cid:durableId="688022563">
     <w:abstractNumId w:val="7"/>
   </w:num>
-  <w:num w:numId="8" w16cid:durableId="688022563">
-    <w:abstractNumId w:val="6"/>
-  </w:num>
   <w:num w:numId="9" w16cid:durableId="196939078">
-    <w:abstractNumId w:val="2"/>
+    <w:abstractNumId w:val="3"/>
   </w:num>
   <w:num w:numId="10" w16cid:durableId="1584683539">
     <w:abstractNumId w:val="0"/>
   </w:num>
-  <w:num w:numId="11" w16cid:durableId="1474172923">
+  <w:num w:numId="11" w16cid:durableId="206184698">
     <w:abstractNumId w:val="4"/>
+  </w:num>
+  <w:num w:numId="12" w16cid:durableId="1978141197">
+    <w:abstractNumId w:val="2"/>
   </w:num>
 </w:numbering>
 </file>
@@ -2921,16 +3646,57 @@
       <w:shd w:val="clear" w:color="auto" w:fill="E1DFDD"/>
     </w:rPr>
   </w:style>
-  <w:style w:type="paragraph" w:styleId="ListParagraph">
-    <w:name w:val="List Paragraph"/>
+  <w:style w:type="paragraph" w:styleId="Header">
+    <w:name w:val="header"/>
     <w:basedOn w:val="Normal"/>
-    <w:uiPriority w:val="34"/>
-    <w:qFormat/>
-    <w:rsid w:val="001E5ECC"/>
+    <w:link w:val="HeaderChar"/>
+    <w:uiPriority w:val="99"/>
+    <w:unhideWhenUsed/>
+    <w:rsid w:val="004312B4"/>
     <w:pPr>
-      <w:ind w:left="720"/>
-      <w:contextualSpacing/>
+      <w:tabs>
+        <w:tab w:val="center" w:pos="4680"/>
+        <w:tab w:val="right" w:pos="9360"/>
+      </w:tabs>
+      <w:spacing w:after="0" w:line="240" w:lineRule="auto"/>
     </w:pPr>
+  </w:style>
+  <w:style w:type="character" w:customStyle="1" w:styleId="HeaderChar">
+    <w:name w:val="Header Char"/>
+    <w:basedOn w:val="DefaultParagraphFont"/>
+    <w:link w:val="Header"/>
+    <w:uiPriority w:val="99"/>
+    <w:rsid w:val="004312B4"/>
+    <w:rPr>
+      <w:sz w:val="22"/>
+      <w:szCs w:val="22"/>
+    </w:rPr>
+  </w:style>
+  <w:style w:type="paragraph" w:styleId="Footer">
+    <w:name w:val="footer"/>
+    <w:basedOn w:val="Normal"/>
+    <w:link w:val="FooterChar"/>
+    <w:uiPriority w:val="99"/>
+    <w:unhideWhenUsed/>
+    <w:rsid w:val="004312B4"/>
+    <w:pPr>
+      <w:tabs>
+        <w:tab w:val="center" w:pos="4680"/>
+        <w:tab w:val="right" w:pos="9360"/>
+      </w:tabs>
+      <w:spacing w:after="0" w:line="240" w:lineRule="auto"/>
+    </w:pPr>
+  </w:style>
+  <w:style w:type="character" w:customStyle="1" w:styleId="FooterChar">
+    <w:name w:val="Footer Char"/>
+    <w:basedOn w:val="DefaultParagraphFont"/>
+    <w:link w:val="Footer"/>
+    <w:uiPriority w:val="99"/>
+    <w:rsid w:val="004312B4"/>
+    <w:rPr>
+      <w:sz w:val="22"/>
+      <w:szCs w:val="22"/>
+    </w:rPr>
   </w:style>
 </w:styles>
 </file>

</xml_diff>